<commit_message>
--Centralized Cruise Database - APEX Application Update--
(this version uses version 0.8 of the database)

Version 0.6 of the Cruise Data Management Application

Application was updated to implement the filtering functionality in specific preset pages (ESA, MMPA, FSSI, Expected Species Categories, Regional Ecosystems) to allow for streamlined definitions and exported to CRDMA\application_code\f287.sql
The technical and end-user documentation was updated based on the application updates: CRDMA\docs\Cruise Data Management Application - End User Documentation.docx, CRDMA\docs\Cruise Data Management Application - Technical Documentation.docx
</commit_message>
<xml_diff>
--- a/CRDMA/docs/Cruise Data Management Application - Technical Documentation.docx
+++ b/CRDMA/docs/Cruise Data Management Application - Technical Documentation.docx
@@ -96,15 +96,7 @@
         <w:rPr>
           <w:rFonts w:cstheme="minorHAnsi"/>
         </w:rPr>
-        <w:t>wa</w:t>
-      </w:r>
-      <w:bookmarkStart w:id="0" w:name="_GoBack"/>
-      <w:bookmarkEnd w:id="0"/>
-      <w:r>
-        <w:rPr>
-          <w:rFonts w:cstheme="minorHAnsi"/>
-        </w:rPr>
-        <w:t xml:space="preserve">s </w:t>
+        <w:t xml:space="preserve">was </w:t>
       </w:r>
       <w:r>
         <w:rPr>
@@ -263,14 +255,12 @@
         </w:rPr>
         <w:t>CRDMA\</w:t>
       </w:r>
-      <w:proofErr w:type="spellStart"/>
       <w:r>
         <w:rPr>
           <w:rFonts w:cstheme="minorHAnsi"/>
         </w:rPr>
         <w:t>application_code</w:t>
       </w:r>
-      <w:proofErr w:type="spellEnd"/>
       <w:r>
         <w:rPr>
           <w:rFonts w:cstheme="minorHAnsi"/>
@@ -305,27 +295,13 @@
         <w:rPr>
           <w:rFonts w:cstheme="minorHAnsi"/>
         </w:rPr>
-        <w:t>5</w:t>
-      </w:r>
-      <w:r>
-        <w:rPr>
-          <w:rFonts w:cstheme="minorHAnsi"/>
-        </w:rPr>
-        <w:t xml:space="preserve"> (</w:t>
-      </w:r>
-      <w:proofErr w:type="spellStart"/>
-      <w:r>
-        <w:rPr>
-          <w:rFonts w:cstheme="minorHAnsi"/>
-        </w:rPr>
-        <w:t>Git</w:t>
-      </w:r>
-      <w:proofErr w:type="spellEnd"/>
-      <w:r>
-        <w:rPr>
-          <w:rFonts w:cstheme="minorHAnsi"/>
-        </w:rPr>
-        <w:t xml:space="preserve"> tag:</w:t>
+        <w:t>6</w:t>
+      </w:r>
+      <w:r>
+        <w:rPr>
+          <w:rFonts w:cstheme="minorHAnsi"/>
+        </w:rPr>
+        <w:t xml:space="preserve"> (Git tag:</w:t>
       </w:r>
       <w:r>
         <w:rPr>
@@ -355,7 +331,7 @@
         <w:rPr>
           <w:rFonts w:cstheme="minorHAnsi"/>
         </w:rPr>
-        <w:t>5</w:t>
+        <w:t>6</w:t>
       </w:r>
       <w:r>
         <w:rPr>
@@ -1284,10 +1260,10 @@
           <w:rFonts w:asciiTheme="minorHAnsi" w:hAnsiTheme="minorHAnsi" w:cstheme="minorHAnsi"/>
         </w:rPr>
       </w:pPr>
-      <w:bookmarkStart w:id="1" w:name="table_2"/>
-      <w:bookmarkStart w:id="2" w:name="app_pages"/>
+      <w:bookmarkStart w:id="0" w:name="table_2"/>
+      <w:bookmarkStart w:id="1" w:name="app_pages"/>
+      <w:bookmarkEnd w:id="0"/>
       <w:bookmarkEnd w:id="1"/>
-      <w:bookmarkEnd w:id="2"/>
       <w:r>
         <w:rPr>
           <w:rFonts w:asciiTheme="minorHAnsi" w:hAnsiTheme="minorHAnsi" w:cstheme="minorHAnsi"/>
@@ -2121,21 +2097,7 @@
         <w:rPr>
           <w:rFonts w:cstheme="minorHAnsi"/>
         </w:rPr>
-        <w:t xml:space="preserve">Clicking on the "Create </w:t>
-      </w:r>
-      <w:proofErr w:type="gramStart"/>
-      <w:r>
-        <w:rPr>
-          <w:rFonts w:cstheme="minorHAnsi"/>
-        </w:rPr>
-        <w:t>Another</w:t>
-      </w:r>
-      <w:proofErr w:type="gramEnd"/>
-      <w:r>
-        <w:rPr>
-          <w:rFonts w:cstheme="minorHAnsi"/>
-        </w:rPr>
-        <w:t xml:space="preserve">" button will save the record and </w:t>
+        <w:t xml:space="preserve">Clicking on the "Create Another" button will save the record and </w:t>
       </w:r>
       <w:r>
         <w:rPr>
@@ -3229,21 +3191,7 @@
         <w:rPr>
           <w:rFonts w:cstheme="minorHAnsi"/>
         </w:rPr>
-        <w:t xml:space="preserve">Clicking on the "Create </w:t>
-      </w:r>
-      <w:proofErr w:type="gramStart"/>
-      <w:r>
-        <w:rPr>
-          <w:rFonts w:cstheme="minorHAnsi"/>
-        </w:rPr>
-        <w:t>Another</w:t>
-      </w:r>
-      <w:proofErr w:type="gramEnd"/>
-      <w:r>
-        <w:rPr>
-          <w:rFonts w:cstheme="minorHAnsi"/>
-        </w:rPr>
-        <w:t xml:space="preserve">" button will save the record and reload the page with no cruise </w:t>
+        <w:t xml:space="preserve">Clicking on the "Create Another" button will save the record and reload the page with no cruise </w:t>
       </w:r>
       <w:r>
         <w:rPr>
@@ -4616,6 +4564,26 @@
         </w:rPr>
         <w:t xml:space="preserve">This page contains a form to define the given reference preset record's information (e.g. name, description).  The form also contains a shuttle field that allows the user to define the corresponding reference records for the given preset record.  </w:t>
       </w:r>
+    </w:p>
+    <w:p>
+      <w:pPr>
+        <w:pStyle w:val="ListParagraph"/>
+        <w:numPr>
+          <w:ilvl w:val="5"/>
+          <w:numId w:val="2"/>
+        </w:numPr>
+        <w:rPr>
+          <w:rFonts w:cstheme="minorHAnsi"/>
+        </w:rPr>
+      </w:pPr>
+      <w:r>
+        <w:rPr>
+          <w:rFonts w:cstheme="minorHAnsi"/>
+        </w:rPr>
+        <w:t>Certain reference tables have a "Filter List" checkbox that allows the user to toggle the filtered/full list of options in the shuttle field (e.g. ESA Target Species)</w:t>
+      </w:r>
+      <w:bookmarkStart w:id="2" w:name="_GoBack"/>
+      <w:bookmarkEnd w:id="2"/>
     </w:p>
     <w:p>
       <w:pPr>
@@ -4959,6 +4927,7 @@
         <w:rPr>
           <w:rFonts w:cstheme="minorHAnsi"/>
         </w:rPr>
+        <w:lastRenderedPageBreak/>
         <w:t xml:space="preserve">Advisor Report Explanation: </w:t>
       </w:r>
       <w:r>
@@ -5034,7 +5003,6 @@
         <w:rPr>
           <w:rFonts w:cstheme="minorHAnsi"/>
         </w:rPr>
-        <w:lastRenderedPageBreak/>
         <w:t xml:space="preserve">Security Control SI-11 Error Handling is addressed using the </w:t>
       </w:r>
       <w:r>
@@ -5179,7 +5147,6 @@
         <w:t xml:space="preserve">see </w:t>
       </w:r>
       <w:hyperlink r:id="rId22" w:history="1">
-        <w:proofErr w:type="spellStart"/>
         <w:r>
           <w:rPr>
             <w:rStyle w:val="Hyperlink"/>
@@ -5194,7 +5161,6 @@
           </w:rPr>
           <w:t>CRUISE_APP_permissions</w:t>
         </w:r>
-        <w:proofErr w:type="spellEnd"/>
       </w:hyperlink>
       <w:r>
         <w:rPr>
@@ -8710,7 +8676,7 @@
 </file>
 
 <file path=customXml/itemProps1.xml><?xml version="1.0" encoding="utf-8"?>
-<ds:datastoreItem xmlns:ds="http://schemas.openxmlformats.org/officeDocument/2006/customXml" ds:itemID="{445B6E65-2E66-4D02-8590-8279DF5A865F}">
+<ds:datastoreItem xmlns:ds="http://schemas.openxmlformats.org/officeDocument/2006/customXml" ds:itemID="{4A4864C7-A149-4814-9EEC-DAA04DA0D9F6}">
   <ds:schemaRefs>
     <ds:schemaRef ds:uri="http://schemas.openxmlformats.org/officeDocument/2006/bibliography"/>
   </ds:schemaRefs>

</xml_diff>

<commit_message>
--Centralized Cruise Database - CRDMA Updates--
(Version 0.15 of the CRDMA)

Fixed a bug with the CRDMA that was caused by version 0.18 of the cruise database (the CCD_DVM_PKG was updated with overloaded the procedure calls with VARCHAR2 data types) and when the APEX application runs the processes on page submit any user input seems to be provided as a string when it is pulled from a hidden field regardless of source data type.  This was resolved by performing an explicit numeric data type conversion before calling the procedure
</commit_message>
<xml_diff>
--- a/CRDMA/docs/Cruise Data Management Application - Technical Documentation.docx
+++ b/CRDMA/docs/Cruise Data Management Application - Technical Documentation.docx
@@ -1,6 +1,6 @@
 
 <file path=word/document.xml><?xml version="1.0" encoding="utf-8"?>
-<w:document xmlns:wpc="http://schemas.microsoft.com/office/word/2010/wordprocessingCanvas" xmlns:mc="http://schemas.openxmlformats.org/markup-compatibility/2006" xmlns:o="urn:schemas-microsoft-com:office:office" xmlns:r="http://schemas.openxmlformats.org/officeDocument/2006/relationships" xmlns:m="http://schemas.openxmlformats.org/officeDocument/2006/math" xmlns:v="urn:schemas-microsoft-com:vml" xmlns:wp14="http://schemas.microsoft.com/office/word/2010/wordprocessingDrawing" xmlns:wp="http://schemas.openxmlformats.org/drawingml/2006/wordprocessingDrawing" xmlns:w10="urn:schemas-microsoft-com:office:word" xmlns:w="http://schemas.openxmlformats.org/wordprocessingml/2006/main" xmlns:w14="http://schemas.microsoft.com/office/word/2010/wordml" xmlns:w15="http://schemas.microsoft.com/office/word/2012/wordml" xmlns:wpg="http://schemas.microsoft.com/office/word/2010/wordprocessingGroup" xmlns:wpi="http://schemas.microsoft.com/office/word/2010/wordprocessingInk" xmlns:wne="http://schemas.microsoft.com/office/word/2006/wordml" xmlns:wps="http://schemas.microsoft.com/office/word/2010/wordprocessingShape" mc:Ignorable="w14 w15 wp14">
+<w:document xmlns:wpc="http://schemas.microsoft.com/office/word/2010/wordprocessingCanvas" xmlns:cx="http://schemas.microsoft.com/office/drawing/2014/chartex" xmlns:cx1="http://schemas.microsoft.com/office/drawing/2015/9/8/chartex" xmlns:mc="http://schemas.openxmlformats.org/markup-compatibility/2006" xmlns:o="urn:schemas-microsoft-com:office:office" xmlns:r="http://schemas.openxmlformats.org/officeDocument/2006/relationships" xmlns:m="http://schemas.openxmlformats.org/officeDocument/2006/math" xmlns:v="urn:schemas-microsoft-com:vml" xmlns:wp14="http://schemas.microsoft.com/office/word/2010/wordprocessingDrawing" xmlns:wp="http://schemas.openxmlformats.org/drawingml/2006/wordprocessingDrawing" xmlns:w10="urn:schemas-microsoft-com:office:word" xmlns:w="http://schemas.openxmlformats.org/wordprocessingml/2006/main" xmlns:w14="http://schemas.microsoft.com/office/word/2010/wordml" xmlns:w15="http://schemas.microsoft.com/office/word/2012/wordml" xmlns:w16se="http://schemas.microsoft.com/office/word/2015/wordml/symex" xmlns:wpg="http://schemas.microsoft.com/office/word/2010/wordprocessingGroup" xmlns:wpi="http://schemas.microsoft.com/office/word/2010/wordprocessingInk" xmlns:wne="http://schemas.microsoft.com/office/word/2006/wordml" xmlns:wps="http://schemas.microsoft.com/office/word/2010/wordprocessingShape" mc:Ignorable="w14 w15 w16se wp14">
   <w:body>
     <w:p>
       <w:pPr>
@@ -243,14 +243,12 @@
         </w:rPr>
         <w:t>CRDMA\</w:t>
       </w:r>
-      <w:proofErr w:type="spellStart"/>
       <w:r>
         <w:rPr>
           <w:rFonts w:cstheme="minorHAnsi"/>
         </w:rPr>
         <w:t>application_code</w:t>
       </w:r>
-      <w:proofErr w:type="spellEnd"/>
       <w:r>
         <w:rPr>
           <w:rFonts w:cstheme="minorHAnsi"/>
@@ -291,27 +289,13 @@
         <w:rPr>
           <w:rFonts w:cstheme="minorHAnsi"/>
         </w:rPr>
-        <w:t>4</w:t>
-      </w:r>
-      <w:r>
-        <w:rPr>
-          <w:rFonts w:cstheme="minorHAnsi"/>
-        </w:rPr>
-        <w:t xml:space="preserve"> (</w:t>
-      </w:r>
-      <w:proofErr w:type="spellStart"/>
-      <w:r>
-        <w:rPr>
-          <w:rFonts w:cstheme="minorHAnsi"/>
-        </w:rPr>
-        <w:t>Git</w:t>
-      </w:r>
-      <w:proofErr w:type="spellEnd"/>
-      <w:r>
-        <w:rPr>
-          <w:rFonts w:cstheme="minorHAnsi"/>
-        </w:rPr>
-        <w:t xml:space="preserve"> tag:</w:t>
+        <w:t>5</w:t>
+      </w:r>
+      <w:r>
+        <w:rPr>
+          <w:rFonts w:cstheme="minorHAnsi"/>
+        </w:rPr>
+        <w:t xml:space="preserve"> (Git tag:</w:t>
       </w:r>
       <w:r>
         <w:rPr>
@@ -347,8 +331,10 @@
         <w:rPr>
           <w:rFonts w:cstheme="minorHAnsi"/>
         </w:rPr>
-        <w:t>4</w:t>
-      </w:r>
+        <w:t>5</w:t>
+      </w:r>
+      <w:bookmarkStart w:id="0" w:name="_GoBack"/>
+      <w:bookmarkEnd w:id="0"/>
       <w:r>
         <w:rPr>
           <w:rFonts w:cstheme="minorHAnsi"/>
@@ -1230,10 +1216,10 @@
       <w:pPr>
         <w:pStyle w:val="Heading2"/>
       </w:pPr>
-      <w:bookmarkStart w:id="0" w:name="_DVM_Issue_Policy:"/>
-      <w:bookmarkStart w:id="1" w:name="_DVM_Issue_Categories:"/>
-      <w:bookmarkEnd w:id="0"/>
+      <w:bookmarkStart w:id="1" w:name="_DVM_Issue_Policy:"/>
+      <w:bookmarkStart w:id="2" w:name="_DVM_Issue_Categories:"/>
       <w:bookmarkEnd w:id="1"/>
+      <w:bookmarkEnd w:id="2"/>
       <w:r>
         <w:t xml:space="preserve">DVM </w:t>
       </w:r>
@@ -1279,8 +1265,8 @@
           <w:numId w:val="23"/>
         </w:numPr>
       </w:pPr>
-      <w:bookmarkStart w:id="2" w:name="issue_categories"/>
-      <w:bookmarkEnd w:id="2"/>
+      <w:bookmarkStart w:id="3" w:name="issue_categories"/>
+      <w:bookmarkEnd w:id="3"/>
       <w:r>
         <w:t>Issue Categories:</w:t>
       </w:r>
@@ -1306,15 +1292,7 @@
         </w:numPr>
       </w:pPr>
       <w:r>
-        <w:t>A Validation Issue with an "Issue Severity" value of "</w:t>
-      </w:r>
-      <w:bookmarkStart w:id="3" w:name="_GoBack"/>
-      <w:r>
-        <w:t>Error</w:t>
-      </w:r>
-      <w:bookmarkEnd w:id="3"/>
-      <w:r>
-        <w:t>" that has an "Issue Resolution" defined is considered an "Annotated Error" and it will not mark an associated cruise as invalid</w:t>
+        <w:t>A Validation Issue with an "Issue Severity" value of "Error" that has an "Issue Resolution" defined is considered an "Annotated Error" and it will not mark an associated cruise as invalid</w:t>
       </w:r>
     </w:p>
     <w:p>
@@ -2147,21 +2125,7 @@
         <w:rPr>
           <w:rFonts w:cstheme="minorHAnsi"/>
         </w:rPr>
-        <w:t xml:space="preserve">**Note: the new cruise record is not saved until the "Create" or "Create </w:t>
-      </w:r>
-      <w:proofErr w:type="gramStart"/>
-      <w:r>
-        <w:rPr>
-          <w:rFonts w:cstheme="minorHAnsi"/>
-        </w:rPr>
-        <w:t>Another</w:t>
-      </w:r>
-      <w:proofErr w:type="gramEnd"/>
-      <w:r>
-        <w:rPr>
-          <w:rFonts w:cstheme="minorHAnsi"/>
-        </w:rPr>
-        <w:t>" button is clicked and successfully processed.</w:t>
+        <w:t>**Note: the new cruise record is not saved until the "Create" or "Create Another" button is clicked and successfully processed.</w:t>
       </w:r>
     </w:p>
     <w:p>
@@ -2378,21 +2342,7 @@
         <w:rPr>
           <w:rFonts w:cstheme="minorHAnsi"/>
         </w:rPr>
-        <w:t xml:space="preserve">Clicking on the "Create </w:t>
-      </w:r>
-      <w:proofErr w:type="gramStart"/>
-      <w:r>
-        <w:rPr>
-          <w:rFonts w:cstheme="minorHAnsi"/>
-        </w:rPr>
-        <w:t>Another</w:t>
-      </w:r>
-      <w:proofErr w:type="gramEnd"/>
-      <w:r>
-        <w:rPr>
-          <w:rFonts w:cstheme="minorHAnsi"/>
-        </w:rPr>
-        <w:t xml:space="preserve">" button will save the record and </w:t>
+        <w:t xml:space="preserve">Clicking on the "Create Another" button will save the record and </w:t>
       </w:r>
       <w:r>
         <w:rPr>
@@ -2987,21 +2937,7 @@
         <w:rPr>
           <w:rFonts w:cstheme="minorHAnsi"/>
         </w:rPr>
-        <w:t xml:space="preserve">record is not saved until the "Create" or "Create </w:t>
-      </w:r>
-      <w:proofErr w:type="gramStart"/>
-      <w:r>
-        <w:rPr>
-          <w:rFonts w:cstheme="minorHAnsi"/>
-        </w:rPr>
-        <w:t>Another</w:t>
-      </w:r>
-      <w:proofErr w:type="gramEnd"/>
-      <w:r>
-        <w:rPr>
-          <w:rFonts w:cstheme="minorHAnsi"/>
-        </w:rPr>
-        <w:t>" button is clicked and successfully processed.</w:t>
+        <w:t>record is not saved until the "Create" or "Create Another" button is clicked and successfully processed.</w:t>
       </w:r>
     </w:p>
     <w:p>
@@ -3552,21 +3488,7 @@
         <w:rPr>
           <w:rFonts w:cstheme="minorHAnsi"/>
         </w:rPr>
-        <w:t xml:space="preserve">"Create", "Create </w:t>
-      </w:r>
-      <w:proofErr w:type="gramStart"/>
-      <w:r>
-        <w:rPr>
-          <w:rFonts w:cstheme="minorHAnsi"/>
-        </w:rPr>
-        <w:t>Another</w:t>
-      </w:r>
-      <w:proofErr w:type="gramEnd"/>
-      <w:r>
-        <w:rPr>
-          <w:rFonts w:cstheme="minorHAnsi"/>
-        </w:rPr>
-        <w:t xml:space="preserve">", or </w:t>
+        <w:t xml:space="preserve">"Create", "Create Another", or </w:t>
       </w:r>
       <w:r>
         <w:rPr>
@@ -3674,21 +3596,7 @@
         <w:rPr>
           <w:rFonts w:cstheme="minorHAnsi"/>
         </w:rPr>
-        <w:t xml:space="preserve">Clicking on the "Create", "Create </w:t>
-      </w:r>
-      <w:proofErr w:type="gramStart"/>
-      <w:r>
-        <w:rPr>
-          <w:rFonts w:cstheme="minorHAnsi"/>
-        </w:rPr>
-        <w:t>Another</w:t>
-      </w:r>
-      <w:proofErr w:type="gramEnd"/>
-      <w:r>
-        <w:rPr>
-          <w:rFonts w:cstheme="minorHAnsi"/>
-        </w:rPr>
-        <w:t>", or "Apply Changes" button will also attempt to save the associated records</w:t>
+        <w:t>Clicking on the "Create", "Create Another", or "Apply Changes" button will also attempt to save the associated records</w:t>
       </w:r>
       <w:r>
         <w:rPr>
@@ -4082,21 +3990,7 @@
         <w:rPr>
           <w:rFonts w:cstheme="minorHAnsi"/>
         </w:rPr>
-        <w:t xml:space="preserve">**Note: the new cruise leg record is not saved until the "Create" or "Create </w:t>
-      </w:r>
-      <w:proofErr w:type="gramStart"/>
-      <w:r>
-        <w:rPr>
-          <w:rFonts w:cstheme="minorHAnsi"/>
-        </w:rPr>
-        <w:t>Another</w:t>
-      </w:r>
-      <w:proofErr w:type="gramEnd"/>
-      <w:r>
-        <w:rPr>
-          <w:rFonts w:cstheme="minorHAnsi"/>
-        </w:rPr>
-        <w:t>" button is clicked and successfully processed.</w:t>
+        <w:t>**Note: the new cruise leg record is not saved until the "Create" or "Create Another" button is clicked and successfully processed.</w:t>
       </w:r>
     </w:p>
     <w:p>
@@ -4313,21 +4207,7 @@
         <w:rPr>
           <w:rFonts w:cstheme="minorHAnsi"/>
         </w:rPr>
-        <w:t xml:space="preserve">Clicking on the "Create </w:t>
-      </w:r>
-      <w:proofErr w:type="gramStart"/>
-      <w:r>
-        <w:rPr>
-          <w:rFonts w:cstheme="minorHAnsi"/>
-        </w:rPr>
-        <w:t>Another</w:t>
-      </w:r>
-      <w:proofErr w:type="gramEnd"/>
-      <w:r>
-        <w:rPr>
-          <w:rFonts w:cstheme="minorHAnsi"/>
-        </w:rPr>
-        <w:t xml:space="preserve">" button will save the record and reload the page with no cruise </w:t>
+        <w:t xml:space="preserve">Clicking on the "Create Another" button will save the record and reload the page with no cruise </w:t>
       </w:r>
       <w:r>
         <w:rPr>
@@ -5148,21 +5028,7 @@
         <w:rPr>
           <w:rFonts w:cstheme="minorHAnsi"/>
         </w:rPr>
-        <w:t xml:space="preserve">Clicking on the "Create", "Create </w:t>
-      </w:r>
-      <w:proofErr w:type="gramStart"/>
-      <w:r>
-        <w:rPr>
-          <w:rFonts w:cstheme="minorHAnsi"/>
-        </w:rPr>
-        <w:t>Another</w:t>
-      </w:r>
-      <w:proofErr w:type="gramEnd"/>
-      <w:r>
-        <w:rPr>
-          <w:rFonts w:cstheme="minorHAnsi"/>
-        </w:rPr>
-        <w:t>", or "Apply Changes" button will also attempt to save the associated records</w:t>
+        <w:t>Clicking on the "Create", "Create Another", or "Apply Changes" button will also attempt to save the associated records</w:t>
       </w:r>
       <w:r>
         <w:rPr>
@@ -5246,21 +5112,7 @@
         <w:rPr>
           <w:rFonts w:cstheme="minorHAnsi"/>
         </w:rPr>
-        <w:t xml:space="preserve">Clicking on the "Create", "Create </w:t>
-      </w:r>
-      <w:proofErr w:type="gramStart"/>
-      <w:r>
-        <w:rPr>
-          <w:rFonts w:cstheme="minorHAnsi"/>
-        </w:rPr>
-        <w:t>Another</w:t>
-      </w:r>
-      <w:proofErr w:type="gramEnd"/>
-      <w:r>
-        <w:rPr>
-          <w:rFonts w:cstheme="minorHAnsi"/>
-        </w:rPr>
-        <w:t>", or "Apply Changes" button will also attempt to save the associated records</w:t>
+        <w:t>Clicking on the "Create", "Create Another", or "Apply Changes" button will also attempt to save the associated records</w:t>
       </w:r>
       <w:r>
         <w:rPr>
@@ -6900,7 +6752,6 @@
         <w:t xml:space="preserve">see </w:t>
       </w:r>
       <w:hyperlink r:id="rId34" w:history="1">
-        <w:proofErr w:type="spellStart"/>
         <w:r>
           <w:rPr>
             <w:rStyle w:val="Hyperlink"/>
@@ -6915,7 +6766,6 @@
           </w:rPr>
           <w:t>CRUISE_APP_permissions</w:t>
         </w:r>
-        <w:proofErr w:type="spellEnd"/>
       </w:hyperlink>
       <w:r>
         <w:rPr>
@@ -6948,7 +6798,7 @@
 </file>
 
 <file path=word/numbering.xml><?xml version="1.0" encoding="utf-8"?>
-<w:numbering xmlns:wpc="http://schemas.microsoft.com/office/word/2010/wordprocessingCanvas" xmlns:mc="http://schemas.openxmlformats.org/markup-compatibility/2006" xmlns:o="urn:schemas-microsoft-com:office:office" xmlns:r="http://schemas.openxmlformats.org/officeDocument/2006/relationships" xmlns:m="http://schemas.openxmlformats.org/officeDocument/2006/math" xmlns:v="urn:schemas-microsoft-com:vml" xmlns:wp14="http://schemas.microsoft.com/office/word/2010/wordprocessingDrawing" xmlns:wp="http://schemas.openxmlformats.org/drawingml/2006/wordprocessingDrawing" xmlns:w10="urn:schemas-microsoft-com:office:word" xmlns:w="http://schemas.openxmlformats.org/wordprocessingml/2006/main" xmlns:w14="http://schemas.microsoft.com/office/word/2010/wordml" xmlns:w15="http://schemas.microsoft.com/office/word/2012/wordml" xmlns:wpg="http://schemas.microsoft.com/office/word/2010/wordprocessingGroup" xmlns:wpi="http://schemas.microsoft.com/office/word/2010/wordprocessingInk" xmlns:wne="http://schemas.microsoft.com/office/word/2006/wordml" xmlns:wps="http://schemas.microsoft.com/office/word/2010/wordprocessingShape" mc:Ignorable="w14 w15 wp14">
+<w:numbering xmlns:wpc="http://schemas.microsoft.com/office/word/2010/wordprocessingCanvas" xmlns:cx="http://schemas.microsoft.com/office/drawing/2014/chartex" xmlns:cx1="http://schemas.microsoft.com/office/drawing/2015/9/8/chartex" xmlns:mc="http://schemas.openxmlformats.org/markup-compatibility/2006" xmlns:o="urn:schemas-microsoft-com:office:office" xmlns:r="http://schemas.openxmlformats.org/officeDocument/2006/relationships" xmlns:m="http://schemas.openxmlformats.org/officeDocument/2006/math" xmlns:v="urn:schemas-microsoft-com:vml" xmlns:wp14="http://schemas.microsoft.com/office/word/2010/wordprocessingDrawing" xmlns:wp="http://schemas.openxmlformats.org/drawingml/2006/wordprocessingDrawing" xmlns:w10="urn:schemas-microsoft-com:office:word" xmlns:w="http://schemas.openxmlformats.org/wordprocessingml/2006/main" xmlns:w14="http://schemas.microsoft.com/office/word/2010/wordml" xmlns:w15="http://schemas.microsoft.com/office/word/2012/wordml" xmlns:w16se="http://schemas.microsoft.com/office/word/2015/wordml/symex" xmlns:wpg="http://schemas.microsoft.com/office/word/2010/wordprocessingGroup" xmlns:wpi="http://schemas.microsoft.com/office/word/2010/wordprocessingInk" xmlns:wne="http://schemas.microsoft.com/office/word/2006/wordml" xmlns:wps="http://schemas.microsoft.com/office/word/2010/wordprocessingShape" mc:Ignorable="w14 w15 w16se wp14">
   <w:abstractNum w:abstractNumId="0" w15:restartNumberingAfterBreak="0">
     <w:nsid w:val="077C41AF"/>
     <w:multiLevelType w:val="hybridMultilevel"/>
@@ -9621,7 +9471,7 @@
 </file>
 
 <file path=word/styles.xml><?xml version="1.0" encoding="utf-8"?>
-<w:styles xmlns:mc="http://schemas.openxmlformats.org/markup-compatibility/2006" xmlns:r="http://schemas.openxmlformats.org/officeDocument/2006/relationships" xmlns:w="http://schemas.openxmlformats.org/wordprocessingml/2006/main" xmlns:w14="http://schemas.microsoft.com/office/word/2010/wordml" xmlns:w15="http://schemas.microsoft.com/office/word/2012/wordml" mc:Ignorable="w14 w15">
+<w:styles xmlns:mc="http://schemas.openxmlformats.org/markup-compatibility/2006" xmlns:r="http://schemas.openxmlformats.org/officeDocument/2006/relationships" xmlns:w="http://schemas.openxmlformats.org/wordprocessingml/2006/main" xmlns:w14="http://schemas.microsoft.com/office/word/2010/wordml" xmlns:w15="http://schemas.microsoft.com/office/word/2012/wordml" xmlns:w16se="http://schemas.microsoft.com/office/word/2015/wordml/symex" mc:Ignorable="w14 w15 w16se">
   <w:docDefaults>
     <w:rPrDefault>
       <w:rPr>
@@ -10554,7 +10404,7 @@
 </file>
 
 <file path=customXml/itemProps1.xml><?xml version="1.0" encoding="utf-8"?>
-<ds:datastoreItem xmlns:ds="http://schemas.openxmlformats.org/officeDocument/2006/customXml" ds:itemID="{5889EE2B-0CF2-4B48-8811-F5FF8C30EDFD}">
+<ds:datastoreItem xmlns:ds="http://schemas.openxmlformats.org/officeDocument/2006/customXml" ds:itemID="{8B8F372F-997E-430C-A632-1D35891AA627}">
   <ds:schemaRefs>
     <ds:schemaRef ds:uri="http://schemas.openxmlformats.org/officeDocument/2006/bibliography"/>
   </ds:schemaRefs>

</xml_diff>